<commit_message>
Update Read Me - CloudFormation.docx
</commit_message>
<xml_diff>
--- a/Read Me - CloudFormation.docx
+++ b/Read Me - CloudFormation.docx
@@ -16,7 +16,31 @@
         </w:numPr>
       </w:pPr>
       <w:r>
-        <w:t>Upload backend code in S3 bucket.</w:t>
+        <w:t>Upload backend code in S3 bucket</w:t>
+      </w:r>
+      <w:r>
+        <w:t xml:space="preserve"> name “</w:t>
+      </w:r>
+      <w:r>
+        <w:rPr>
+          <w:b/>
+          <w:bCs/>
+        </w:rPr>
+        <w:t>backend-userservices</w:t>
+      </w:r>
+      <w:r>
+        <w:rPr>
+          <w:b/>
+          <w:bCs/>
+        </w:rPr>
+        <w:t>”</w:t>
+      </w:r>
+      <w:r>
+        <w:rPr>
+          <w:b/>
+          <w:bCs/>
+        </w:rPr>
+        <w:t>.</w:t>
       </w:r>
     </w:p>
     <w:p>
@@ -79,7 +103,13 @@
         <w:t xml:space="preserve">Upload build </w:t>
       </w:r>
       <w:r>
-        <w:t>in frontend bucket.</w:t>
+        <w:t>in frontend</w:t>
+      </w:r>
+      <w:r>
+        <w:t xml:space="preserve"> S3</w:t>
+      </w:r>
+      <w:r>
+        <w:t xml:space="preserve"> bucket.</w:t>
       </w:r>
     </w:p>
     <w:p>
@@ -833,7 +863,6 @@
   <w:style w:type="character" w:default="1" w:styleId="DefaultParagraphFont">
     <w:name w:val="Default Paragraph Font"/>
     <w:uiPriority w:val="1"/>
-    <w:semiHidden/>
     <w:unhideWhenUsed/>
   </w:style>
   <w:style w:type="table" w:default="1" w:styleId="TableNormal">

</xml_diff>

<commit_message>
committed updated readme process
</commit_message>
<xml_diff>
--- a/Read Me - CloudFormation.docx
+++ b/Read Me - CloudFormation.docx
@@ -26,14 +26,7 @@
           <w:b/>
           <w:bCs/>
         </w:rPr>
-        <w:t>backend-userservices</w:t>
-      </w:r>
-      <w:r>
-        <w:rPr>
-          <w:b/>
-          <w:bCs/>
-        </w:rPr>
-        <w:t>”</w:t>
+        <w:t>backend-userservices”</w:t>
       </w:r>
       <w:r>
         <w:rPr>
@@ -64,31 +57,7 @@
         </w:numPr>
       </w:pPr>
       <w:r>
-        <w:t>Updated backend url</w:t>
-      </w:r>
-      <w:r>
-        <w:t xml:space="preserve"> in frontend login.js, signup.js and profile.js.</w:t>
-      </w:r>
-      <w:r>
-        <w:t xml:space="preserve"> Then,</w:t>
-      </w:r>
-    </w:p>
-    <w:p>
-      <w:pPr>
-        <w:pStyle w:val="ListParagraph"/>
-        <w:ind w:left="1440"/>
-      </w:pPr>
-      <w:r>
-        <w:t>npm install</w:t>
-      </w:r>
-    </w:p>
-    <w:p>
-      <w:pPr>
-        <w:pStyle w:val="ListParagraph"/>
-        <w:ind w:left="1440"/>
-      </w:pPr>
-      <w:r>
-        <w:t>npm run build</w:t>
+        <w:t>Deploy APIgateway</w:t>
       </w:r>
     </w:p>
     <w:p>
@@ -100,10 +69,49 @@
         </w:numPr>
       </w:pPr>
       <w:r>
-        <w:t xml:space="preserve">Upload build </w:t>
-      </w:r>
-      <w:r>
-        <w:t>in frontend</w:t>
+        <w:t>Updated backend url</w:t>
+      </w:r>
+      <w:r>
+        <w:t xml:space="preserve"> in frontend login.js, signup.js and profile.js.</w:t>
+      </w:r>
+      <w:r>
+        <w:t xml:space="preserve"> Then,</w:t>
+      </w:r>
+    </w:p>
+    <w:p>
+      <w:pPr>
+        <w:pStyle w:val="ListParagraph"/>
+        <w:ind w:left="1440"/>
+      </w:pPr>
+      <w:r>
+        <w:t>npm install</w:t>
+      </w:r>
+    </w:p>
+    <w:p>
+      <w:pPr>
+        <w:pStyle w:val="ListParagraph"/>
+        <w:ind w:left="1440"/>
+      </w:pPr>
+      <w:r>
+        <w:t>npm run build</w:t>
+      </w:r>
+    </w:p>
+    <w:p>
+      <w:pPr>
+        <w:pStyle w:val="ListParagraph"/>
+        <w:numPr>
+          <w:ilvl w:val="0"/>
+          <w:numId w:val="1"/>
+        </w:numPr>
+      </w:pPr>
+      <w:r>
+        <w:t xml:space="preserve">Upload </w:t>
+      </w:r>
+      <w:r>
+        <w:t>frontend</w:t>
+      </w:r>
+      <w:r>
+        <w:t xml:space="preserve"> build in</w:t>
       </w:r>
       <w:r>
         <w:t xml:space="preserve"> S3</w:t>
@@ -863,6 +871,7 @@
   <w:style w:type="character" w:default="1" w:styleId="DefaultParagraphFont">
     <w:name w:val="Default Paragraph Font"/>
     <w:uiPriority w:val="1"/>
+    <w:semiHidden/>
     <w:unhideWhenUsed/>
   </w:style>
   <w:style w:type="table" w:default="1" w:styleId="TableNormal">

</xml_diff>